<commit_message>
Update README and remove example_db
</commit_message>
<xml_diff>
--- a/Assignment3/README.docx
+++ b/Assignment3/README.docx
@@ -3,6 +3,11 @@
 <w:document xmlns:wpc="http://schemas.microsoft.com/office/word/2010/wordprocessingCanvas" xmlns:cx="http://schemas.microsoft.com/office/drawing/2014/chartex" xmlns:cx1="http://schemas.microsoft.com/office/drawing/2015/9/8/chartex" xmlns:cx2="http://schemas.microsoft.com/office/drawing/2015/10/21/chartex" xmlns:cx3="http://schemas.microsoft.com/office/drawing/2016/5/9/chartex" xmlns:cx4="http://schemas.microsoft.com/office/drawing/2016/5/10/chartex" xmlns:cx5="http://schemas.microsoft.com/office/drawing/2016/5/11/chartex" xmlns:cx6="http://schemas.microsoft.com/office/drawing/2016/5/12/chartex" xmlns:cx7="http://schemas.microsoft.com/office/drawing/2016/5/13/chartex" xmlns:cx8="http://schemas.microsoft.com/office/drawing/2016/5/14/chartex" xmlns:mc="http://schemas.openxmlformats.org/markup-compatibility/2006" xmlns:aink="http://schemas.microsoft.com/office/drawing/2016/ink" xmlns:am3d="http://schemas.microsoft.com/office/drawing/2017/model3d" xmlns:o="urn:schemas-microsoft-com:office:office" xmlns:r="http://schemas.openxmlformats.org/officeDocument/2006/relationships" xmlns:m="http://schemas.openxmlformats.org/officeDocument/2006/math" xmlns:v="urn:schemas-microsoft-com:vml" xmlns:wp14="http://schemas.microsoft.com/office/word/2010/wordprocessingDrawing" xmlns:wp="http://schemas.openxmlformats.org/drawingml/2006/wordprocessingDrawing" xmlns:w10="urn:schemas-microsoft-com:office:word" xmlns:w="http://schemas.openxmlformats.org/wordprocessingml/2006/main" xmlns:w14="http://schemas.microsoft.com/office/word/2010/wordml" xmlns:w15="http://schemas.microsoft.com/office/word/2012/wordml" xmlns:w16cid="http://schemas.microsoft.com/office/word/2016/wordml/cid" xmlns:w16se="http://schemas.microsoft.com/office/word/2015/wordml/symex" xmlns:wpg="http://schemas.microsoft.com/office/word/2010/wordprocessingGroup" xmlns:wpi="http://schemas.microsoft.com/office/word/2010/wordprocessingInk" xmlns:wne="http://schemas.microsoft.com/office/word/2006/wordml" xmlns:wps="http://schemas.microsoft.com/office/word/2010/wordprocessingShape" mc:Ignorable="w14 w15 w16se w16cid wp14">
   <w:body>
     <w:p>
+      <w:pPr>
+        <w:rPr>
+          <w:rFonts w:hint="eastAsia"/>
+        </w:rPr>
+      </w:pPr>
       <w:r>
         <w:rPr>
           <w:rFonts w:hint="eastAsia"/>
@@ -25,46 +30,18 @@
         <w:t>Assignment#3</w:t>
       </w:r>
     </w:p>
+    <w:p>
+      <w:r>
+        <w:rPr>
+          <w:rFonts w:hint="eastAsia"/>
+        </w:rPr>
+        <w:t>#</w:t>
+      </w:r>
+      <w:r>
+        <w:t>### Node Application</w:t>
+      </w:r>
+    </w:p>
     <w:p/>
-    <w:p>
-      <w:r>
-        <w:rPr>
-          <w:rFonts w:hint="eastAsia"/>
-        </w:rPr>
-        <w:t>#</w:t>
-      </w:r>
-      <w:r>
-        <w:t>#</w:t>
-      </w:r>
-      <w:r>
-        <w:t xml:space="preserve"> </w:t>
-      </w:r>
-      <w:r>
-        <w:rPr>
-          <w:rFonts w:hint="eastAsia"/>
-        </w:rPr>
-        <w:t>실행하기</w:t>
-      </w:r>
-    </w:p>
-    <w:p/>
-    <w:p>
-      <w:r>
-        <w:rPr>
-          <w:rFonts w:hint="eastAsia"/>
-        </w:rPr>
-        <w:t>#</w:t>
-      </w:r>
-      <w:r>
-        <w:t>### Node Application</w:t>
-      </w:r>
-    </w:p>
-    <w:p>
-      <w:pPr>
-        <w:rPr>
-          <w:rFonts w:hint="eastAsia"/>
-        </w:rPr>
-      </w:pPr>
-    </w:p>
     <w:p>
       <w:r>
         <w:rPr>
@@ -217,6 +194,46 @@
       </w:r>
     </w:p>
     <w:p>
+      <w:r>
+        <w:rPr>
+          <w:rFonts w:hint="eastAsia"/>
+        </w:rPr>
+        <w:t xml:space="preserve">을 통해 </w:t>
+      </w:r>
+      <w:r>
+        <w:t>node packages</w:t>
+      </w:r>
+      <w:r>
+        <w:rPr>
+          <w:rFonts w:hint="eastAsia"/>
+        </w:rPr>
+        <w:t>를 설치할 수 있습니다.</w:t>
+      </w:r>
+    </w:p>
+    <w:p/>
+    <w:p>
+      <w:r>
+        <w:rPr>
+          <w:rFonts w:hint="eastAsia"/>
+        </w:rPr>
+        <w:t>의존성이 모두 설치되고 데이터베이스에 접속할 수 있는 상태가 되면 아래의 명령을 통해 웹 어플리케이션을 실행할 수 있습니다.</w:t>
+      </w:r>
+    </w:p>
+    <w:p>
+      <w:proofErr w:type="spellStart"/>
+      <w:r>
+        <w:t>npm</w:t>
+      </w:r>
+      <w:proofErr w:type="spellEnd"/>
+      <w:r>
+        <w:t xml:space="preserve"> </w:t>
+      </w:r>
+      <w:r>
+        <w:t>start</w:t>
+      </w:r>
+    </w:p>
+    <w:p/>
+    <w:p>
       <w:pPr>
         <w:rPr>
           <w:rFonts w:hint="eastAsia"/>
@@ -226,62 +243,6 @@
         <w:rPr>
           <w:rFonts w:hint="eastAsia"/>
         </w:rPr>
-        <w:t xml:space="preserve">을 통해 </w:t>
-      </w:r>
-      <w:r>
-        <w:t>node packages</w:t>
-      </w:r>
-      <w:r>
-        <w:rPr>
-          <w:rFonts w:hint="eastAsia"/>
-        </w:rPr>
-        <w:t>를 설치할 수 있습니다.</w:t>
-      </w:r>
-    </w:p>
-    <w:p/>
-    <w:p>
-      <w:pPr>
-        <w:rPr>
-          <w:rFonts w:hint="eastAsia"/>
-        </w:rPr>
-      </w:pPr>
-      <w:r>
-        <w:rPr>
-          <w:rFonts w:hint="eastAsia"/>
-        </w:rPr>
-        <w:t>의존성이 모두 설치되고 데이터베이스에 접속할 수 있는 상태가 되면 아래의 명령을 통해 웹 어플리케이션을 실행할 수 있습니다.</w:t>
-      </w:r>
-    </w:p>
-    <w:p>
-      <w:proofErr w:type="spellStart"/>
-      <w:r>
-        <w:t>npm</w:t>
-      </w:r>
-      <w:proofErr w:type="spellEnd"/>
-      <w:r>
-        <w:t xml:space="preserve"> </w:t>
-      </w:r>
-      <w:r>
-        <w:t>start</w:t>
-      </w:r>
-    </w:p>
-    <w:p>
-      <w:pPr>
-        <w:rPr>
-          <w:rFonts w:hint="eastAsia"/>
-        </w:rPr>
-      </w:pPr>
-    </w:p>
-    <w:p>
-      <w:pPr>
-        <w:rPr>
-          <w:rFonts w:hint="eastAsia"/>
-        </w:rPr>
-      </w:pPr>
-      <w:r>
-        <w:rPr>
-          <w:rFonts w:hint="eastAsia"/>
-        </w:rPr>
         <w:t>#</w:t>
       </w:r>
       <w:r>
@@ -296,10 +257,7 @@
       <w:r>
         <w:t>atabase Initialize</w:t>
       </w:r>
-      <w:bookmarkStart w:id="0" w:name="_GoBack"/>
-      <w:bookmarkEnd w:id="0"/>
-    </w:p>
-    <w:p/>
+    </w:p>
     <w:p>
       <w:r>
         <w:t>MySQL DB</w:t>
@@ -463,170 +421,154 @@
       <w:proofErr w:type="gramEnd"/>
     </w:p>
     <w:p>
-      <w:pPr>
-        <w:rPr>
-          <w:rFonts w:hint="eastAsia"/>
-        </w:rPr>
-      </w:pPr>
-      <w:r>
+      <w:r>
+        <w:t>ALTER USER '</w:t>
+      </w:r>
+      <w:proofErr w:type="spellStart"/>
+      <w:r>
+        <w:t>user'@'localhost</w:t>
+      </w:r>
+      <w:proofErr w:type="spellEnd"/>
+      <w:r>
+        <w:t xml:space="preserve">' IDENTIFIED WITH </w:t>
+      </w:r>
+      <w:proofErr w:type="spellStart"/>
+      <w:r>
+        <w:t>mysql_native_password</w:t>
+      </w:r>
+      <w:proofErr w:type="spellEnd"/>
+      <w:r>
+        <w:t xml:space="preserve"> BY 'password'</w:t>
+      </w:r>
+    </w:p>
+    <w:p/>
+    <w:p>
+      <w:r>
+        <w:t>`</w:t>
+      </w:r>
+      <w:proofErr w:type="spellStart"/>
+      <w:r>
+        <w:t>init.sql</w:t>
+      </w:r>
+      <w:proofErr w:type="spellEnd"/>
+      <w:r>
+        <w:t>`</w:t>
+      </w:r>
+      <w:r>
+        <w:rPr>
+          <w:rFonts w:hint="eastAsia"/>
+        </w:rPr>
+        <w:t xml:space="preserve">에는 </w:t>
+      </w:r>
+      <w:r>
+        <w:t>Application</w:t>
+      </w:r>
+      <w:r>
+        <w:rPr>
+          <w:rFonts w:hint="eastAsia"/>
+        </w:rPr>
+        <w:t xml:space="preserve">에 필요한 </w:t>
+      </w:r>
+      <w:r>
+        <w:t>Database</w:t>
+      </w:r>
+      <w:r>
+        <w:rPr>
+          <w:rFonts w:hint="eastAsia"/>
+        </w:rPr>
+        <w:t xml:space="preserve">를 초기화 하는 </w:t>
+      </w:r>
+      <w:r>
+        <w:t>Table</w:t>
+      </w:r>
+      <w:r>
+        <w:rPr>
+          <w:rFonts w:hint="eastAsia"/>
+        </w:rPr>
+        <w:t xml:space="preserve">과 </w:t>
+      </w:r>
+      <w:r>
+        <w:t>Relation</w:t>
+      </w:r>
+      <w:r>
+        <w:rPr>
+          <w:rFonts w:hint="eastAsia"/>
+        </w:rPr>
+        <w:t>에 대한 정보가 담겨있습니다.</w:t>
+      </w:r>
+    </w:p>
+    <w:p>
+      <w:r>
+        <w:rPr>
+          <w:rFonts w:hint="eastAsia"/>
+        </w:rPr>
         <w:lastRenderedPageBreak/>
-        <w:t>ALTER USER '</w:t>
+        <w:t>`</w:t>
       </w:r>
       <w:proofErr w:type="spellStart"/>
       <w:r>
-        <w:t>user'@'localhost</w:t>
+        <w:t>example.sql</w:t>
       </w:r>
       <w:proofErr w:type="spellEnd"/>
       <w:r>
-        <w:t xml:space="preserve">' IDENTIFIED WITH </w:t>
-      </w:r>
+        <w:t>`</w:t>
+      </w:r>
+      <w:r>
+        <w:rPr>
+          <w:rFonts w:hint="eastAsia"/>
+        </w:rPr>
+        <w:t xml:space="preserve">에는 테스트에 필요한 예시 정보가 담겨있습니다. 아래와 같은 명령을 통해 </w:t>
+      </w:r>
+      <w:r>
+        <w:t>database</w:t>
+      </w:r>
+      <w:r>
+        <w:rPr>
+          <w:rFonts w:hint="eastAsia"/>
+        </w:rPr>
+        <w:t>에 삽입할 수 있습니다.</w:t>
+      </w:r>
+    </w:p>
+    <w:p/>
+    <w:p>
       <w:proofErr w:type="spellStart"/>
       <w:r>
-        <w:t>mysql_native_password</w:t>
+        <w:t>mysql</w:t>
       </w:r>
       <w:proofErr w:type="spellEnd"/>
       <w:r>
-        <w:t xml:space="preserve"> BY 'password'</w:t>
-      </w:r>
+        <w:t xml:space="preserve"> -u root -p &lt; </w:t>
+      </w:r>
+      <w:proofErr w:type="spellStart"/>
+      <w:r>
+        <w:t>init.sql</w:t>
+      </w:r>
+      <w:proofErr w:type="spellEnd"/>
+    </w:p>
+    <w:p>
+      <w:proofErr w:type="spellStart"/>
+      <w:r>
+        <w:rPr>
+          <w:rFonts w:hint="eastAsia"/>
+        </w:rPr>
+        <w:t>m</w:t>
+      </w:r>
+      <w:r>
+        <w:t>ysql</w:t>
+      </w:r>
+      <w:proofErr w:type="spellEnd"/>
+      <w:r>
+        <w:t xml:space="preserve"> -u root -p &lt; </w:t>
+      </w:r>
+      <w:proofErr w:type="spellStart"/>
+      <w:r>
+        <w:t>example.sql</w:t>
+      </w:r>
+      <w:proofErr w:type="spellEnd"/>
     </w:p>
     <w:p/>
     <w:p>
       <w:r>
-        <w:t>`</w:t>
-      </w:r>
-      <w:proofErr w:type="spellStart"/>
-      <w:r>
-        <w:t>init.sql</w:t>
-      </w:r>
-      <w:proofErr w:type="spellEnd"/>
-      <w:r>
-        <w:t>`</w:t>
-      </w:r>
-      <w:r>
-        <w:rPr>
-          <w:rFonts w:hint="eastAsia"/>
-        </w:rPr>
-        <w:t xml:space="preserve">에는 </w:t>
-      </w:r>
-      <w:r>
-        <w:t>Application</w:t>
-      </w:r>
-      <w:r>
-        <w:rPr>
-          <w:rFonts w:hint="eastAsia"/>
-        </w:rPr>
-        <w:t xml:space="preserve">에 필요한 </w:t>
-      </w:r>
-      <w:r>
-        <w:t>Database</w:t>
-      </w:r>
-      <w:r>
-        <w:rPr>
-          <w:rFonts w:hint="eastAsia"/>
-        </w:rPr>
-        <w:t xml:space="preserve">를 초기화 하는 </w:t>
-      </w:r>
-      <w:r>
-        <w:t>Table</w:t>
-      </w:r>
-      <w:r>
-        <w:rPr>
-          <w:rFonts w:hint="eastAsia"/>
-        </w:rPr>
-        <w:t xml:space="preserve">과 </w:t>
-      </w:r>
-      <w:r>
-        <w:t>Relation</w:t>
-      </w:r>
-      <w:r>
-        <w:rPr>
-          <w:rFonts w:hint="eastAsia"/>
-        </w:rPr>
-        <w:t>에 대한 정보가 담겨있습니다.</w:t>
-      </w:r>
-    </w:p>
-    <w:p>
-      <w:r>
-        <w:rPr>
-          <w:rFonts w:hint="eastAsia"/>
-        </w:rPr>
-        <w:t>`</w:t>
-      </w:r>
-      <w:proofErr w:type="spellStart"/>
-      <w:r>
-        <w:t>example.sql</w:t>
-      </w:r>
-      <w:proofErr w:type="spellEnd"/>
-      <w:r>
-        <w:t>`</w:t>
-      </w:r>
-      <w:r>
-        <w:rPr>
-          <w:rFonts w:hint="eastAsia"/>
-        </w:rPr>
-        <w:t xml:space="preserve">에는 테스트에 필요한 예시 정보가 담겨있습니다. 아래와 같은 명령을 통해 </w:t>
-      </w:r>
-      <w:r>
-        <w:t>database</w:t>
-      </w:r>
-      <w:r>
-        <w:rPr>
-          <w:rFonts w:hint="eastAsia"/>
-        </w:rPr>
-        <w:t>에 삽입할 수 있습니다.</w:t>
-      </w:r>
-    </w:p>
-    <w:p>
-      <w:pPr>
-        <w:rPr>
-          <w:rFonts w:hint="eastAsia"/>
-        </w:rPr>
-      </w:pPr>
-    </w:p>
-    <w:p>
-      <w:proofErr w:type="spellStart"/>
-      <w:r>
-        <w:t>mysql</w:t>
-      </w:r>
-      <w:proofErr w:type="spellEnd"/>
-      <w:r>
-        <w:t xml:space="preserve"> -u root -p &lt; </w:t>
-      </w:r>
-      <w:proofErr w:type="spellStart"/>
-      <w:r>
-        <w:t>init.sql</w:t>
-      </w:r>
-      <w:proofErr w:type="spellEnd"/>
-    </w:p>
-    <w:p>
-      <w:pPr>
-        <w:rPr>
-          <w:rFonts w:hint="eastAsia"/>
-        </w:rPr>
-      </w:pPr>
-      <w:proofErr w:type="spellStart"/>
-      <w:r>
-        <w:rPr>
-          <w:rFonts w:hint="eastAsia"/>
-        </w:rPr>
-        <w:t>m</w:t>
-      </w:r>
-      <w:r>
-        <w:t>ysql</w:t>
-      </w:r>
-      <w:proofErr w:type="spellEnd"/>
-      <w:r>
-        <w:t xml:space="preserve"> -u root -p &lt; </w:t>
-      </w:r>
-      <w:proofErr w:type="spellStart"/>
-      <w:r>
-        <w:t>example.sql</w:t>
-      </w:r>
-      <w:proofErr w:type="spellEnd"/>
-    </w:p>
-    <w:p/>
-    <w:p>
-      <w:r>
         <w:rPr>
           <w:rFonts w:hint="eastAsia"/>
         </w:rPr>
@@ -639,25 +581,19 @@
         <w:rPr>
           <w:rFonts w:hint="eastAsia"/>
         </w:rPr>
-        <w:t>실행화면</w:t>
-      </w:r>
-    </w:p>
-    <w:p>
-      <w:pPr>
-        <w:rPr>
-          <w:rFonts w:hint="eastAsia"/>
-        </w:rPr>
-      </w:pPr>
-      <w:r>
-        <w:rPr>
-          <w:rFonts w:hint="eastAsia"/>
+        <w:t>구현</w:t>
+      </w:r>
+    </w:p>
+    <w:p>
+      <w:r>
+        <w:rPr>
           <w:noProof/>
         </w:rPr>
         <w:drawing>
           <wp:inline distT="0" distB="0" distL="0" distR="0">
-            <wp:extent cx="3429000" cy="3492838"/>
+            <wp:extent cx="4328160" cy="4713782"/>
             <wp:effectExtent l="0" t="0" r="0" b="0"/>
-            <wp:docPr id="1" name="그림 1"/>
+            <wp:docPr id="9" name="그림 9"/>
             <wp:cNvGraphicFramePr>
               <a:graphicFrameLocks xmlns:a="http://schemas.openxmlformats.org/drawingml/2006/main" noChangeAspect="1"/>
             </wp:cNvGraphicFramePr>
@@ -686,7 +622,7 @@
                   <pic:spPr bwMode="auto">
                     <a:xfrm>
                       <a:off x="0" y="0"/>
-                      <a:ext cx="3461255" cy="3525693"/>
+                      <a:ext cx="4346280" cy="4733517"/>
                     </a:xfrm>
                     <a:prstGeom prst="rect">
                       <a:avLst/>
@@ -702,6 +638,451 @@
           </wp:inline>
         </w:drawing>
       </w:r>
+    </w:p>
+    <w:p>
+      <w:r>
+        <w:t>Database</w:t>
+      </w:r>
+      <w:r>
+        <w:rPr>
+          <w:rFonts w:hint="eastAsia"/>
+        </w:rPr>
+        <w:t>는 다음과 같이 구성되어 있습니다.</w:t>
+      </w:r>
+    </w:p>
+    <w:p>
+      <w:r>
+        <w:rPr>
+          <w:rFonts w:hint="eastAsia"/>
+        </w:rPr>
+        <w:t xml:space="preserve">구현은 </w:t>
+      </w:r>
+      <w:r>
+        <w:t>Node.js</w:t>
+      </w:r>
+      <w:r>
+        <w:rPr>
+          <w:rFonts w:hint="eastAsia"/>
+        </w:rPr>
+        <w:t xml:space="preserve">의 </w:t>
+      </w:r>
+      <w:proofErr w:type="spellStart"/>
+      <w:r>
+        <w:t>Sequelize</w:t>
+      </w:r>
+      <w:proofErr w:type="spellEnd"/>
+      <w:r>
+        <w:rPr>
+          <w:rFonts w:hint="eastAsia"/>
+        </w:rPr>
+        <w:t>(</w:t>
+      </w:r>
+      <w:r>
+        <w:t>ORM)</w:t>
+      </w:r>
+      <w:r>
+        <w:rPr>
+          <w:rFonts w:hint="eastAsia"/>
+        </w:rPr>
+        <w:t>을 사용하여 구현하였습니다.</w:t>
+      </w:r>
+      <w:r>
+        <w:t xml:space="preserve"> </w:t>
+      </w:r>
+      <w:r>
+        <w:rPr>
+          <w:rFonts w:hint="eastAsia"/>
+        </w:rPr>
+        <w:t xml:space="preserve">이는 </w:t>
+      </w:r>
+      <w:r>
+        <w:t xml:space="preserve">app/models </w:t>
+      </w:r>
+      <w:r>
+        <w:rPr>
+          <w:rFonts w:hint="eastAsia"/>
+        </w:rPr>
+        <w:t>모듈에서 확인할 수 있으며 각각의 모델은 D</w:t>
+      </w:r>
+      <w:r>
+        <w:t>B</w:t>
+      </w:r>
+      <w:r>
+        <w:rPr>
+          <w:rFonts w:hint="eastAsia"/>
+        </w:rPr>
+        <w:t>에서 테이블을 가지게 됩니다.</w:t>
+      </w:r>
+      <w:r>
+        <w:t xml:space="preserve"> </w:t>
+      </w:r>
+      <w:r>
+        <w:rPr>
+          <w:rFonts w:hint="eastAsia"/>
+        </w:rPr>
+        <w:t xml:space="preserve">각 모델에는 </w:t>
+      </w:r>
+      <w:r>
+        <w:t>associate</w:t>
+      </w:r>
+      <w:r>
+        <w:rPr>
+          <w:rFonts w:hint="eastAsia"/>
+        </w:rPr>
+        <w:t>를 통해 모델관의 연관을 정의하는데 다음과 같습니다.</w:t>
+      </w:r>
+    </w:p>
+    <w:p>
+      <w:pPr>
+        <w:rPr>
+          <w:rFonts w:hint="eastAsia"/>
+        </w:rPr>
+      </w:pPr>
+    </w:p>
+    <w:p>
+      <w:pPr>
+        <w:pStyle w:val="a3"/>
+        <w:numPr>
+          <w:ilvl w:val="0"/>
+          <w:numId w:val="1"/>
+        </w:numPr>
+        <w:ind w:leftChars="0"/>
+      </w:pPr>
+      <w:r>
+        <w:rPr>
+          <w:rFonts w:hint="eastAsia"/>
+        </w:rPr>
+        <w:lastRenderedPageBreak/>
+        <w:t>S</w:t>
+      </w:r>
+      <w:r>
+        <w:t>eller has many Store.</w:t>
+      </w:r>
+    </w:p>
+    <w:p>
+      <w:pPr>
+        <w:pStyle w:val="a3"/>
+        <w:numPr>
+          <w:ilvl w:val="0"/>
+          <w:numId w:val="1"/>
+        </w:numPr>
+        <w:ind w:leftChars="0"/>
+      </w:pPr>
+      <w:r>
+        <w:rPr>
+          <w:rFonts w:hint="eastAsia"/>
+        </w:rPr>
+        <w:t>C</w:t>
+      </w:r>
+      <w:r>
+        <w:t>ustomer has many Order, Destination</w:t>
+      </w:r>
+    </w:p>
+    <w:p>
+      <w:pPr>
+        <w:pStyle w:val="a3"/>
+        <w:numPr>
+          <w:ilvl w:val="0"/>
+          <w:numId w:val="1"/>
+        </w:numPr>
+        <w:ind w:leftChars="0"/>
+      </w:pPr>
+      <w:r>
+        <w:rPr>
+          <w:rFonts w:hint="eastAsia"/>
+        </w:rPr>
+        <w:t>S</w:t>
+      </w:r>
+      <w:r>
+        <w:t>tore belongs to Seller</w:t>
+      </w:r>
+    </w:p>
+    <w:p>
+      <w:pPr>
+        <w:pStyle w:val="a3"/>
+        <w:numPr>
+          <w:ilvl w:val="0"/>
+          <w:numId w:val="1"/>
+        </w:numPr>
+        <w:ind w:leftChars="0"/>
+      </w:pPr>
+      <w:r>
+        <w:rPr>
+          <w:rFonts w:hint="eastAsia"/>
+        </w:rPr>
+        <w:t>S</w:t>
+      </w:r>
+      <w:r>
+        <w:t>tore has many Order, Menu</w:t>
+      </w:r>
+    </w:p>
+    <w:p>
+      <w:pPr>
+        <w:pStyle w:val="a3"/>
+        <w:numPr>
+          <w:ilvl w:val="0"/>
+          <w:numId w:val="1"/>
+        </w:numPr>
+        <w:ind w:leftChars="0"/>
+      </w:pPr>
+      <w:r>
+        <w:rPr>
+          <w:rFonts w:hint="eastAsia"/>
+        </w:rPr>
+        <w:t>M</w:t>
+      </w:r>
+      <w:r>
+        <w:t>enu belongs to Store</w:t>
+      </w:r>
+    </w:p>
+    <w:p>
+      <w:pPr>
+        <w:pStyle w:val="a3"/>
+        <w:numPr>
+          <w:ilvl w:val="0"/>
+          <w:numId w:val="1"/>
+        </w:numPr>
+        <w:ind w:leftChars="0"/>
+      </w:pPr>
+      <w:r>
+        <w:rPr>
+          <w:rFonts w:hint="eastAsia"/>
+        </w:rPr>
+        <w:t>O</w:t>
+      </w:r>
+      <w:r>
+        <w:t>rder belongs to Customer, Store, Destination</w:t>
+      </w:r>
+    </w:p>
+    <w:p>
+      <w:pPr>
+        <w:pStyle w:val="a3"/>
+        <w:numPr>
+          <w:ilvl w:val="0"/>
+          <w:numId w:val="1"/>
+        </w:numPr>
+        <w:ind w:leftChars="0"/>
+        <w:rPr>
+          <w:rFonts w:hint="eastAsia"/>
+        </w:rPr>
+      </w:pPr>
+      <w:r>
+        <w:rPr>
+          <w:rFonts w:hint="eastAsia"/>
+        </w:rPr>
+        <w:t>D</w:t>
+      </w:r>
+      <w:r>
+        <w:t>estination belongs to Customer</w:t>
+      </w:r>
+    </w:p>
+    <w:p/>
+    <w:p>
+      <w:r>
+        <w:rPr>
+          <w:rFonts w:hint="eastAsia"/>
+        </w:rPr>
+        <w:t xml:space="preserve">이를 </w:t>
+      </w:r>
+      <w:r>
+        <w:t>controller</w:t>
+      </w:r>
+      <w:r>
+        <w:rPr>
+          <w:rFonts w:hint="eastAsia"/>
+        </w:rPr>
+        <w:t xml:space="preserve">에서 관리하는데 기본적인 </w:t>
+      </w:r>
+      <w:r>
+        <w:t xml:space="preserve">index(show all instances), show(show specific instance by id), destroy(delete instance), create, update </w:t>
+      </w:r>
+      <w:r>
+        <w:rPr>
+          <w:rFonts w:hint="eastAsia"/>
+        </w:rPr>
+        <w:t>등은 서로 같습니다.</w:t>
+      </w:r>
+    </w:p>
+    <w:p>
+      <w:pPr>
+        <w:rPr>
+          <w:rFonts w:hint="eastAsia"/>
+        </w:rPr>
+      </w:pPr>
+      <w:r>
+        <w:t>Routes</w:t>
+      </w:r>
+      <w:r>
+        <w:rPr>
+          <w:rFonts w:hint="eastAsia"/>
+        </w:rPr>
+        <w:t xml:space="preserve">에 정의된 </w:t>
+      </w:r>
+      <w:r>
+        <w:t>API</w:t>
+      </w:r>
+      <w:r>
+        <w:rPr>
+          <w:rFonts w:hint="eastAsia"/>
+        </w:rPr>
+        <w:t>들을 통해서 모델을 다룰 수 있습니다.</w:t>
+      </w:r>
+      <w:r>
+        <w:t xml:space="preserve"> </w:t>
+      </w:r>
+      <w:r>
+        <w:rPr>
+          <w:rFonts w:hint="eastAsia"/>
+        </w:rPr>
+        <w:t xml:space="preserve">예를 들어 </w:t>
+      </w:r>
+      <w:r>
+        <w:t xml:space="preserve">GET:/seller/3 </w:t>
+      </w:r>
+      <w:r>
+        <w:rPr>
+          <w:rFonts w:hint="eastAsia"/>
+        </w:rPr>
+        <w:t xml:space="preserve">은 </w:t>
+      </w:r>
+      <w:proofErr w:type="spellStart"/>
+      <w:r>
+        <w:t>seller_id</w:t>
+      </w:r>
+      <w:proofErr w:type="spellEnd"/>
+      <w:r>
+        <w:rPr>
+          <w:rFonts w:hint="eastAsia"/>
+        </w:rPr>
+        <w:t xml:space="preserve">가 </w:t>
+      </w:r>
+      <w:r>
+        <w:t>3</w:t>
+      </w:r>
+      <w:r>
+        <w:rPr>
+          <w:rFonts w:hint="eastAsia"/>
+        </w:rPr>
+        <w:t xml:space="preserve">인 </w:t>
+      </w:r>
+      <w:r>
+        <w:t>Seller</w:t>
+      </w:r>
+      <w:r>
+        <w:rPr>
+          <w:rFonts w:hint="eastAsia"/>
+        </w:rPr>
+        <w:t>를 선택해 보여줍니다.</w:t>
+      </w:r>
+      <w:r>
+        <w:t xml:space="preserve"> POST:/order</w:t>
+      </w:r>
+      <w:r>
+        <w:rPr>
+          <w:rFonts w:hint="eastAsia"/>
+        </w:rPr>
+        <w:t xml:space="preserve">는 새 </w:t>
+      </w:r>
+      <w:r>
+        <w:t>Order</w:t>
+      </w:r>
+      <w:r>
+        <w:rPr>
+          <w:rFonts w:hint="eastAsia"/>
+        </w:rPr>
+        <w:t>를 p</w:t>
+      </w:r>
+      <w:r>
+        <w:t>arameter</w:t>
+      </w:r>
+      <w:r>
+        <w:rPr>
+          <w:rFonts w:hint="eastAsia"/>
+        </w:rPr>
+        <w:t>의 값으로 만들게 됩니다.</w:t>
+      </w:r>
+    </w:p>
+    <w:p>
+      <w:pPr>
+        <w:rPr>
+          <w:rFonts w:hint="eastAsia"/>
+        </w:rPr>
+      </w:pPr>
+    </w:p>
+    <w:p>
+      <w:r>
+        <w:rPr>
+          <w:rFonts w:hint="eastAsia"/>
+        </w:rPr>
+        <w:t>#</w:t>
+      </w:r>
+      <w:r>
+        <w:t xml:space="preserve"># </w:t>
+      </w:r>
+      <w:r>
+        <w:rPr>
+          <w:rFonts w:hint="eastAsia"/>
+        </w:rPr>
+        <w:t>실행화면</w:t>
+      </w:r>
+    </w:p>
+    <w:p>
+      <w:r>
+        <w:rPr>
+          <w:rFonts w:hint="eastAsia"/>
+          <w:noProof/>
+        </w:rPr>
+        <w:drawing>
+          <wp:inline distT="0" distB="0" distL="0" distR="0">
+            <wp:extent cx="3497580" cy="3562695"/>
+            <wp:effectExtent l="0" t="0" r="7620" b="0"/>
+            <wp:docPr id="1" name="그림 1"/>
+            <wp:cNvGraphicFramePr>
+              <a:graphicFrameLocks xmlns:a="http://schemas.openxmlformats.org/drawingml/2006/main" noChangeAspect="1"/>
+            </wp:cNvGraphicFramePr>
+            <a:graphic xmlns:a="http://schemas.openxmlformats.org/drawingml/2006/main">
+              <a:graphicData uri="http://schemas.openxmlformats.org/drawingml/2006/picture">
+                <pic:pic xmlns:pic="http://schemas.openxmlformats.org/drawingml/2006/picture">
+                  <pic:nvPicPr>
+                    <pic:cNvPr id="0" name="Picture 1"/>
+                    <pic:cNvPicPr>
+                      <a:picLocks noChangeAspect="1" noChangeArrowheads="1"/>
+                    </pic:cNvPicPr>
+                  </pic:nvPicPr>
+                  <pic:blipFill>
+                    <a:blip r:embed="rId6">
+                      <a:extLst>
+                        <a:ext uri="{28A0092B-C50C-407E-A947-70E740481C1C}">
+                          <a14:useLocalDpi xmlns:a14="http://schemas.microsoft.com/office/drawing/2010/main" val="0"/>
+                        </a:ext>
+                      </a:extLst>
+                    </a:blip>
+                    <a:srcRect/>
+                    <a:stretch>
+                      <a:fillRect/>
+                    </a:stretch>
+                  </pic:blipFill>
+                  <pic:spPr bwMode="auto">
+                    <a:xfrm>
+                      <a:off x="0" y="0"/>
+                      <a:ext cx="3547819" cy="3613869"/>
+                    </a:xfrm>
+                    <a:prstGeom prst="rect">
+                      <a:avLst/>
+                    </a:prstGeom>
+                    <a:noFill/>
+                    <a:ln>
+                      <a:noFill/>
+                    </a:ln>
+                  </pic:spPr>
+                </pic:pic>
+              </a:graphicData>
+            </a:graphic>
+          </wp:inline>
+        </w:drawing>
+      </w:r>
+      <w:bookmarkStart w:id="0" w:name="_GoBack"/>
+      <w:bookmarkEnd w:id="0"/>
     </w:p>
     <w:p>
       <w:r>
@@ -784,7 +1165,7 @@
                     </pic:cNvPicPr>
                   </pic:nvPicPr>
                   <pic:blipFill>
-                    <a:blip r:embed="rId6">
+                    <a:blip r:embed="rId7">
                       <a:extLst>
                         <a:ext uri="{28A0092B-C50C-407E-A947-70E740481C1C}">
                           <a14:useLocalDpi xmlns:a14="http://schemas.microsoft.com/office/drawing/2010/main" val="0"/>
@@ -876,7 +1257,7 @@
                     </pic:cNvPicPr>
                   </pic:nvPicPr>
                   <pic:blipFill>
-                    <a:blip r:embed="rId7">
+                    <a:blip r:embed="rId8">
                       <a:extLst>
                         <a:ext uri="{28A0092B-C50C-407E-A947-70E740481C1C}">
                           <a14:useLocalDpi xmlns:a14="http://schemas.microsoft.com/office/drawing/2010/main" val="0"/>
@@ -956,7 +1337,7 @@
                     </pic:cNvPicPr>
                   </pic:nvPicPr>
                   <pic:blipFill rotWithShape="1">
-                    <a:blip r:embed="rId8">
+                    <a:blip r:embed="rId9">
                       <a:extLst>
                         <a:ext uri="{28A0092B-C50C-407E-A947-70E740481C1C}">
                           <a14:useLocalDpi xmlns:a14="http://schemas.microsoft.com/office/drawing/2010/main" val="0"/>
@@ -1066,7 +1447,7 @@
                     </pic:cNvPicPr>
                   </pic:nvPicPr>
                   <pic:blipFill>
-                    <a:blip r:embed="rId9">
+                    <a:blip r:embed="rId10">
                       <a:extLst>
                         <a:ext uri="{28A0092B-C50C-407E-A947-70E740481C1C}">
                           <a14:useLocalDpi xmlns:a14="http://schemas.microsoft.com/office/drawing/2010/main" val="0"/>
@@ -1211,7 +1592,7 @@
                     </pic:cNvPicPr>
                   </pic:nvPicPr>
                   <pic:blipFill>
-                    <a:blip r:embed="rId10">
+                    <a:blip r:embed="rId11">
                       <a:extLst>
                         <a:ext uri="{28A0092B-C50C-407E-A947-70E740481C1C}">
                           <a14:useLocalDpi xmlns:a14="http://schemas.microsoft.com/office/drawing/2010/main" val="0"/>
@@ -1275,7 +1656,7 @@
                     </pic:cNvPicPr>
                   </pic:nvPicPr>
                   <pic:blipFill>
-                    <a:blip r:embed="rId11">
+                    <a:blip r:embed="rId12">
                       <a:extLst>
                         <a:ext uri="{28A0092B-C50C-407E-A947-70E740481C1C}">
                           <a14:useLocalDpi xmlns:a14="http://schemas.microsoft.com/office/drawing/2010/main" val="0"/>
@@ -1377,7 +1758,7 @@
                     </pic:cNvPicPr>
                   </pic:nvPicPr>
                   <pic:blipFill>
-                    <a:blip r:embed="rId12">
+                    <a:blip r:embed="rId13">
                       <a:extLst>
                         <a:ext uri="{28A0092B-C50C-407E-A947-70E740481C1C}">
                           <a14:useLocalDpi xmlns:a14="http://schemas.microsoft.com/office/drawing/2010/main" val="0"/>
@@ -1410,11 +1791,6 @@
       </w:r>
     </w:p>
     <w:p>
-      <w:pPr>
-        <w:rPr>
-          <w:rFonts w:hint="eastAsia"/>
-        </w:rPr>
-      </w:pPr>
       <w:r>
         <w:rPr>
           <w:rFonts w:hint="eastAsia"/>

</xml_diff>